<commit_message>
Hoàn thành Lab03_1_a và cập nhật file minh chứng
</commit_message>
<xml_diff>
--- a/Lab03/Minh chứng Lab03.docx
+++ b/Lab03/Minh chứng Lab03.docx
@@ -63,21 +63,7 @@
             <w:rStyle w:val="Hyperlink"/>
             <w:color w:val="215E99" w:themeColor="text2" w:themeTint="BF"/>
           </w:rPr>
-          <w:t>https://www.figma.com/file/Zp0dtWCxVtAMAktwzdDrq3/Lab_01?type=design&amp;mode=design&amp;t=dskGZ6yXXARgS</w:t>
-        </w:r>
-        <w:r>
-          <w:rPr>
-            <w:rStyle w:val="Hyperlink"/>
-            <w:color w:val="215E99" w:themeColor="text2" w:themeTint="BF"/>
-          </w:rPr>
-          <w:t>A</w:t>
-        </w:r>
-        <w:r>
-          <w:rPr>
-            <w:rStyle w:val="Hyperlink"/>
-            <w:color w:val="215E99" w:themeColor="text2" w:themeTint="BF"/>
-          </w:rPr>
-          <w:t>dz-0</w:t>
+          <w:t>https://www.figma.com/file/Zp0dtWCxVtAMAktwzdDrq3/Lab_01?type=design&amp;mode=design&amp;t=dskGZ6yXXARgSAdz-0</w:t>
         </w:r>
       </w:hyperlink>
     </w:p>
@@ -100,7 +86,7 @@
           <w:noProof/>
         </w:rPr>
         <w:drawing>
-          <wp:inline distT="0" distB="0" distL="0" distR="0" wp14:anchorId="72213234" wp14:editId="4FC8AE3D">
+          <wp:inline distT="0" distB="0" distL="0" distR="0" wp14:anchorId="72213234" wp14:editId="61094E3A">
             <wp:extent cx="5943600" cy="3161030"/>
             <wp:effectExtent l="0" t="0" r="0" b="1270"/>
             <wp:docPr id="1" name="Picture 1"/>
@@ -150,6 +136,51 @@
       </w:r>
     </w:p>
     <w:p/>
+    <w:p>
+      <w:r>
+        <w:t>1_a</w:t>
+      </w:r>
+    </w:p>
+    <w:p>
+      <w:r>
+        <w:lastRenderedPageBreak/>
+        <w:drawing>
+          <wp:inline distT="0" distB="0" distL="0" distR="0" wp14:anchorId="3DAA11CB" wp14:editId="3AD6E483">
+            <wp:extent cx="5943600" cy="3140710"/>
+            <wp:effectExtent l="0" t="0" r="0" b="2540"/>
+            <wp:docPr id="2" name="Picture 2"/>
+            <wp:cNvGraphicFramePr>
+              <a:graphicFrameLocks xmlns:a="http://schemas.openxmlformats.org/drawingml/2006/main" noChangeAspect="1"/>
+            </wp:cNvGraphicFramePr>
+            <a:graphic xmlns:a="http://schemas.openxmlformats.org/drawingml/2006/main">
+              <a:graphicData uri="http://schemas.openxmlformats.org/drawingml/2006/picture">
+                <pic:pic xmlns:pic="http://schemas.openxmlformats.org/drawingml/2006/picture">
+                  <pic:nvPicPr>
+                    <pic:cNvPr id="1" name=""/>
+                    <pic:cNvPicPr/>
+                  </pic:nvPicPr>
+                  <pic:blipFill>
+                    <a:blip r:embed="rId6"/>
+                    <a:stretch>
+                      <a:fillRect/>
+                    </a:stretch>
+                  </pic:blipFill>
+                  <pic:spPr>
+                    <a:xfrm>
+                      <a:off x="0" y="0"/>
+                      <a:ext cx="5943600" cy="3140710"/>
+                    </a:xfrm>
+                    <a:prstGeom prst="rect">
+                      <a:avLst/>
+                    </a:prstGeom>
+                  </pic:spPr>
+                </pic:pic>
+              </a:graphicData>
+            </a:graphic>
+          </wp:inline>
+        </w:drawing>
+      </w:r>
+    </w:p>
     <w:sectPr>
       <w:pgSz w:w="12240" w:h="15840"/>
       <w:pgMar w:top="1440" w:right="1440" w:bottom="1440" w:left="1440" w:header="720" w:footer="720" w:gutter="0"/>
@@ -763,6 +794,7 @@
   <w:style w:type="character" w:default="1" w:styleId="DefaultParagraphFont">
     <w:name w:val="Default Paragraph Font"/>
     <w:uiPriority w:val="1"/>
+    <w:semiHidden/>
     <w:unhideWhenUsed/>
   </w:style>
   <w:style w:type="table" w:default="1" w:styleId="TableNormal">

</xml_diff>

<commit_message>
Hoàn thành màn hình Lab03_1_b và cập nhập file minh chứng
</commit_message>
<xml_diff>
--- a/Lab03/Minh chứng Lab03.docx
+++ b/Lab03/Minh chứng Lab03.docx
@@ -86,7 +86,7 @@
           <w:noProof/>
         </w:rPr>
         <w:drawing>
-          <wp:inline distT="0" distB="0" distL="0" distR="0" wp14:anchorId="72213234" wp14:editId="61094E3A">
+          <wp:inline distT="0" distB="0" distL="0" distR="0" wp14:anchorId="72213234" wp14:editId="5DCD692A">
             <wp:extent cx="5943600" cy="3161030"/>
             <wp:effectExtent l="0" t="0" r="0" b="1270"/>
             <wp:docPr id="1" name="Picture 1"/>
@@ -143,6 +143,9 @@
     </w:p>
     <w:p>
       <w:r>
+        <w:rPr>
+          <w:noProof/>
+        </w:rPr>
         <w:lastRenderedPageBreak/>
         <w:drawing>
           <wp:inline distT="0" distB="0" distL="0" distR="0" wp14:anchorId="3DAA11CB" wp14:editId="3AD6E483">
@@ -169,6 +172,51 @@
                     <a:xfrm>
                       <a:off x="0" y="0"/>
                       <a:ext cx="5943600" cy="3140710"/>
+                    </a:xfrm>
+                    <a:prstGeom prst="rect">
+                      <a:avLst/>
+                    </a:prstGeom>
+                  </pic:spPr>
+                </pic:pic>
+              </a:graphicData>
+            </a:graphic>
+          </wp:inline>
+        </w:drawing>
+      </w:r>
+    </w:p>
+    <w:p/>
+    <w:p>
+      <w:r>
+        <w:t>1_b</w:t>
+      </w:r>
+    </w:p>
+    <w:p>
+      <w:r>
+        <w:drawing>
+          <wp:inline distT="0" distB="0" distL="0" distR="0" wp14:anchorId="31EEEC96" wp14:editId="28B90A50">
+            <wp:extent cx="5943600" cy="3143885"/>
+            <wp:effectExtent l="0" t="0" r="0" b="0"/>
+            <wp:docPr id="3" name="Picture 3"/>
+            <wp:cNvGraphicFramePr>
+              <a:graphicFrameLocks xmlns:a="http://schemas.openxmlformats.org/drawingml/2006/main" noChangeAspect="1"/>
+            </wp:cNvGraphicFramePr>
+            <a:graphic xmlns:a="http://schemas.openxmlformats.org/drawingml/2006/main">
+              <a:graphicData uri="http://schemas.openxmlformats.org/drawingml/2006/picture">
+                <pic:pic xmlns:pic="http://schemas.openxmlformats.org/drawingml/2006/picture">
+                  <pic:nvPicPr>
+                    <pic:cNvPr id="1" name=""/>
+                    <pic:cNvPicPr/>
+                  </pic:nvPicPr>
+                  <pic:blipFill>
+                    <a:blip r:embed="rId7"/>
+                    <a:stretch>
+                      <a:fillRect/>
+                    </a:stretch>
+                  </pic:blipFill>
+                  <pic:spPr>
+                    <a:xfrm>
+                      <a:off x="0" y="0"/>
+                      <a:ext cx="5943600" cy="3143885"/>
                     </a:xfrm>
                     <a:prstGeom prst="rect">
                       <a:avLst/>

</xml_diff>

<commit_message>
Hoàn thành màn hình Lab03_1_c và cập nhập file minh chứng
</commit_message>
<xml_diff>
--- a/Lab03/Minh chứng Lab03.docx
+++ b/Lab03/Minh chứng Lab03.docx
@@ -86,7 +86,7 @@
           <w:noProof/>
         </w:rPr>
         <w:drawing>
-          <wp:inline distT="0" distB="0" distL="0" distR="0" wp14:anchorId="72213234" wp14:editId="5DCD692A">
+          <wp:inline distT="0" distB="0" distL="0" distR="0" wp14:anchorId="72213234" wp14:editId="1E38C2BB">
             <wp:extent cx="5943600" cy="3161030"/>
             <wp:effectExtent l="0" t="0" r="0" b="1270"/>
             <wp:docPr id="1" name="Picture 1"/>
@@ -192,6 +192,9 @@
     </w:p>
     <w:p>
       <w:r>
+        <w:rPr>
+          <w:noProof/>
+        </w:rPr>
         <w:drawing>
           <wp:inline distT="0" distB="0" distL="0" distR="0" wp14:anchorId="31EEEC96" wp14:editId="28B90A50">
             <wp:extent cx="5943600" cy="3143885"/>
@@ -217,6 +220,52 @@
                     <a:xfrm>
                       <a:off x="0" y="0"/>
                       <a:ext cx="5943600" cy="3143885"/>
+                    </a:xfrm>
+                    <a:prstGeom prst="rect">
+                      <a:avLst/>
+                    </a:prstGeom>
+                  </pic:spPr>
+                </pic:pic>
+              </a:graphicData>
+            </a:graphic>
+          </wp:inline>
+        </w:drawing>
+      </w:r>
+    </w:p>
+    <w:p/>
+    <w:p>
+      <w:r>
+        <w:t>1_c</w:t>
+      </w:r>
+    </w:p>
+    <w:p>
+      <w:r>
+        <w:lastRenderedPageBreak/>
+        <w:drawing>
+          <wp:inline distT="0" distB="0" distL="0" distR="0" wp14:anchorId="53E92B0D" wp14:editId="30E6B84A">
+            <wp:extent cx="5943600" cy="3140710"/>
+            <wp:effectExtent l="0" t="0" r="0" b="2540"/>
+            <wp:docPr id="4" name="Picture 4"/>
+            <wp:cNvGraphicFramePr>
+              <a:graphicFrameLocks xmlns:a="http://schemas.openxmlformats.org/drawingml/2006/main" noChangeAspect="1"/>
+            </wp:cNvGraphicFramePr>
+            <a:graphic xmlns:a="http://schemas.openxmlformats.org/drawingml/2006/main">
+              <a:graphicData uri="http://schemas.openxmlformats.org/drawingml/2006/picture">
+                <pic:pic xmlns:pic="http://schemas.openxmlformats.org/drawingml/2006/picture">
+                  <pic:nvPicPr>
+                    <pic:cNvPr id="1" name=""/>
+                    <pic:cNvPicPr/>
+                  </pic:nvPicPr>
+                  <pic:blipFill>
+                    <a:blip r:embed="rId8"/>
+                    <a:stretch>
+                      <a:fillRect/>
+                    </a:stretch>
+                  </pic:blipFill>
+                  <pic:spPr>
+                    <a:xfrm>
+                      <a:off x="0" y="0"/>
+                      <a:ext cx="5943600" cy="3140710"/>
                     </a:xfrm>
                     <a:prstGeom prst="rect">
                       <a:avLst/>

</xml_diff>

<commit_message>
Hoàn thành màn hình Lab03_1_d và cập nhập file minh chứng
</commit_message>
<xml_diff>
--- a/Lab03/Minh chứng Lab03.docx
+++ b/Lab03/Minh chứng Lab03.docx
@@ -86,7 +86,7 @@
           <w:noProof/>
         </w:rPr>
         <w:drawing>
-          <wp:inline distT="0" distB="0" distL="0" distR="0" wp14:anchorId="72213234" wp14:editId="1E38C2BB">
+          <wp:inline distT="0" distB="0" distL="0" distR="0" wp14:anchorId="72213234" wp14:editId="2F391F1D">
             <wp:extent cx="5943600" cy="3161030"/>
             <wp:effectExtent l="0" t="0" r="0" b="1270"/>
             <wp:docPr id="1" name="Picture 1"/>
@@ -240,6 +240,9 @@
     </w:p>
     <w:p>
       <w:r>
+        <w:rPr>
+          <w:noProof/>
+        </w:rPr>
         <w:lastRenderedPageBreak/>
         <w:drawing>
           <wp:inline distT="0" distB="0" distL="0" distR="0" wp14:anchorId="53E92B0D" wp14:editId="30E6B84A">
@@ -266,6 +269,51 @@
                     <a:xfrm>
                       <a:off x="0" y="0"/>
                       <a:ext cx="5943600" cy="3140710"/>
+                    </a:xfrm>
+                    <a:prstGeom prst="rect">
+                      <a:avLst/>
+                    </a:prstGeom>
+                  </pic:spPr>
+                </pic:pic>
+              </a:graphicData>
+            </a:graphic>
+          </wp:inline>
+        </w:drawing>
+      </w:r>
+    </w:p>
+    <w:p/>
+    <w:p>
+      <w:r>
+        <w:t>1_d</w:t>
+      </w:r>
+    </w:p>
+    <w:p>
+      <w:r>
+        <w:drawing>
+          <wp:inline distT="0" distB="0" distL="0" distR="0" wp14:anchorId="660BBB87" wp14:editId="10CB17D4">
+            <wp:extent cx="5943600" cy="3151505"/>
+            <wp:effectExtent l="0" t="0" r="0" b="0"/>
+            <wp:docPr id="5" name="Picture 5"/>
+            <wp:cNvGraphicFramePr>
+              <a:graphicFrameLocks xmlns:a="http://schemas.openxmlformats.org/drawingml/2006/main" noChangeAspect="1"/>
+            </wp:cNvGraphicFramePr>
+            <a:graphic xmlns:a="http://schemas.openxmlformats.org/drawingml/2006/main">
+              <a:graphicData uri="http://schemas.openxmlformats.org/drawingml/2006/picture">
+                <pic:pic xmlns:pic="http://schemas.openxmlformats.org/drawingml/2006/picture">
+                  <pic:nvPicPr>
+                    <pic:cNvPr id="1" name=""/>
+                    <pic:cNvPicPr/>
+                  </pic:nvPicPr>
+                  <pic:blipFill>
+                    <a:blip r:embed="rId9"/>
+                    <a:stretch>
+                      <a:fillRect/>
+                    </a:stretch>
+                  </pic:blipFill>
+                  <pic:spPr>
+                    <a:xfrm>
+                      <a:off x="0" y="0"/>
+                      <a:ext cx="5943600" cy="3151505"/>
                     </a:xfrm>
                     <a:prstGeom prst="rect">
                       <a:avLst/>

</xml_diff>

<commit_message>
Hoàn thành màn hình Lab03_1_e và cập nhập file minh chứng
</commit_message>
<xml_diff>
--- a/Lab03/Minh chứng Lab03.docx
+++ b/Lab03/Minh chứng Lab03.docx
@@ -13,16 +13,16 @@
         <w:rPr>
           <w:b/>
           <w:bCs/>
-          <w:sz w:val="40"/>
-          <w:szCs w:val="40"/>
+          <w:sz w:val="32"/>
+          <w:szCs w:val="32"/>
         </w:rPr>
       </w:pPr>
       <w:r>
         <w:rPr>
           <w:b/>
           <w:bCs/>
-          <w:sz w:val="40"/>
-          <w:szCs w:val="40"/>
+          <w:sz w:val="32"/>
+          <w:szCs w:val="32"/>
         </w:rPr>
         <w:t>H</w:t>
       </w:r>
@@ -30,8 +30,8 @@
         <w:rPr>
           <w:b/>
           <w:bCs/>
-          <w:sz w:val="40"/>
-          <w:szCs w:val="40"/>
+          <w:sz w:val="32"/>
+          <w:szCs w:val="32"/>
         </w:rPr>
         <w:t xml:space="preserve">ình ảnh minh chứng </w:t>
       </w:r>
@@ -39,8 +39,8 @@
         <w:rPr>
           <w:b/>
           <w:bCs/>
-          <w:sz w:val="40"/>
-          <w:szCs w:val="40"/>
+          <w:sz w:val="32"/>
+          <w:szCs w:val="32"/>
         </w:rPr>
         <w:t>các giao diện Lab03</w:t>
       </w:r>
@@ -68,14 +68,6 @@
       </w:hyperlink>
     </w:p>
     <w:p>
-      <w:pPr>
-        <w:rPr>
-          <w:b/>
-          <w:bCs/>
-        </w:rPr>
-      </w:pPr>
-    </w:p>
-    <w:p>
       <w:r>
         <w:t>FirstScreen</w:t>
       </w:r>
@@ -86,9 +78,9 @@
           <w:noProof/>
         </w:rPr>
         <w:drawing>
-          <wp:inline distT="0" distB="0" distL="0" distR="0" wp14:anchorId="72213234" wp14:editId="2F391F1D">
-            <wp:extent cx="5943600" cy="3161030"/>
-            <wp:effectExtent l="0" t="0" r="0" b="1270"/>
+          <wp:inline distT="0" distB="0" distL="0" distR="0" wp14:anchorId="72213234" wp14:editId="5A1EBB33">
+            <wp:extent cx="5942251" cy="3110346"/>
+            <wp:effectExtent l="0" t="0" r="1905" b="0"/>
             <wp:docPr id="1" name="Picture 1"/>
             <wp:cNvGraphicFramePr>
               <a:graphicFrameLocks xmlns:a="http://schemas.openxmlformats.org/drawingml/2006/main" noChangeAspect="1"/>
@@ -118,7 +110,7 @@
                   <pic:spPr bwMode="auto">
                     <a:xfrm>
                       <a:off x="0" y="0"/>
-                      <a:ext cx="5943600" cy="3161030"/>
+                      <a:ext cx="5948410" cy="3113570"/>
                     </a:xfrm>
                     <a:prstGeom prst="rect">
                       <a:avLst/>
@@ -135,7 +127,6 @@
         </w:drawing>
       </w:r>
     </w:p>
-    <w:p/>
     <w:p>
       <w:r>
         <w:t>1_a</w:t>
@@ -146,11 +137,10 @@
         <w:rPr>
           <w:noProof/>
         </w:rPr>
-        <w:lastRenderedPageBreak/>
         <w:drawing>
-          <wp:inline distT="0" distB="0" distL="0" distR="0" wp14:anchorId="3DAA11CB" wp14:editId="3AD6E483">
-            <wp:extent cx="5943600" cy="3140710"/>
-            <wp:effectExtent l="0" t="0" r="0" b="2540"/>
+          <wp:inline distT="0" distB="0" distL="0" distR="0" wp14:anchorId="3DAA11CB" wp14:editId="5A49BE84">
+            <wp:extent cx="5942477" cy="2992582"/>
+            <wp:effectExtent l="0" t="0" r="1270" b="0"/>
             <wp:docPr id="2" name="Picture 2"/>
             <wp:cNvGraphicFramePr>
               <a:graphicFrameLocks xmlns:a="http://schemas.openxmlformats.org/drawingml/2006/main" noChangeAspect="1"/>
@@ -171,7 +161,7 @@
                   <pic:spPr>
                     <a:xfrm>
                       <a:off x="0" y="0"/>
-                      <a:ext cx="5943600" cy="3140710"/>
+                      <a:ext cx="5942477" cy="2992582"/>
                     </a:xfrm>
                     <a:prstGeom prst="rect">
                       <a:avLst/>
@@ -184,9 +174,9 @@
         </w:drawing>
       </w:r>
     </w:p>
-    <w:p/>
     <w:p>
       <w:r>
+        <w:lastRenderedPageBreak/>
         <w:t>1_b</w:t>
       </w:r>
     </w:p>
@@ -243,7 +233,6 @@
         <w:rPr>
           <w:noProof/>
         </w:rPr>
-        <w:lastRenderedPageBreak/>
         <w:drawing>
           <wp:inline distT="0" distB="0" distL="0" distR="0" wp14:anchorId="53E92B0D" wp14:editId="30E6B84A">
             <wp:extent cx="5943600" cy="3140710"/>
@@ -282,13 +271,18 @@
       </w:r>
     </w:p>
     <w:p/>
+    <w:p/>
     <w:p>
       <w:r>
+        <w:lastRenderedPageBreak/>
         <w:t>1_d</w:t>
       </w:r>
     </w:p>
     <w:p>
       <w:r>
+        <w:rPr>
+          <w:noProof/>
+        </w:rPr>
         <w:drawing>
           <wp:inline distT="0" distB="0" distL="0" distR="0" wp14:anchorId="660BBB87" wp14:editId="10CB17D4">
             <wp:extent cx="5943600" cy="3151505"/>
@@ -314,6 +308,50 @@
                     <a:xfrm>
                       <a:off x="0" y="0"/>
                       <a:ext cx="5943600" cy="3151505"/>
+                    </a:xfrm>
+                    <a:prstGeom prst="rect">
+                      <a:avLst/>
+                    </a:prstGeom>
+                  </pic:spPr>
+                </pic:pic>
+              </a:graphicData>
+            </a:graphic>
+          </wp:inline>
+        </w:drawing>
+      </w:r>
+    </w:p>
+    <w:p>
+      <w:r>
+        <w:t>1_e</w:t>
+      </w:r>
+    </w:p>
+    <w:p>
+      <w:r>
+        <w:drawing>
+          <wp:inline distT="0" distB="0" distL="0" distR="0" wp14:anchorId="152C76AC" wp14:editId="0E5B3C9B">
+            <wp:extent cx="5943600" cy="3147060"/>
+            <wp:effectExtent l="0" t="0" r="0" b="0"/>
+            <wp:docPr id="6" name="Picture 6"/>
+            <wp:cNvGraphicFramePr>
+              <a:graphicFrameLocks xmlns:a="http://schemas.openxmlformats.org/drawingml/2006/main" noChangeAspect="1"/>
+            </wp:cNvGraphicFramePr>
+            <a:graphic xmlns:a="http://schemas.openxmlformats.org/drawingml/2006/main">
+              <a:graphicData uri="http://schemas.openxmlformats.org/drawingml/2006/picture">
+                <pic:pic xmlns:pic="http://schemas.openxmlformats.org/drawingml/2006/picture">
+                  <pic:nvPicPr>
+                    <pic:cNvPr id="1" name=""/>
+                    <pic:cNvPicPr/>
+                  </pic:nvPicPr>
+                  <pic:blipFill>
+                    <a:blip r:embed="rId10"/>
+                    <a:stretch>
+                      <a:fillRect/>
+                    </a:stretch>
+                  </pic:blipFill>
+                  <pic:spPr>
+                    <a:xfrm>
+                      <a:off x="0" y="0"/>
+                      <a:ext cx="5943600" cy="3147060"/>
                     </a:xfrm>
                     <a:prstGeom prst="rect">
                       <a:avLst/>

</xml_diff>

<commit_message>
Hoàn thành màn hình Lab03_2_a và cập nhập file minh chứng
</commit_message>
<xml_diff>
--- a/Lab03/Minh chứng Lab03.docx
+++ b/Lab03/Minh chứng Lab03.docx
@@ -327,6 +327,9 @@
     </w:p>
     <w:p>
       <w:r>
+        <w:rPr>
+          <w:noProof/>
+        </w:rPr>
         <w:drawing>
           <wp:inline distT="0" distB="0" distL="0" distR="0" wp14:anchorId="152C76AC" wp14:editId="0E5B3C9B">
             <wp:extent cx="5943600" cy="3147060"/>
@@ -352,6 +355,54 @@
                     <a:xfrm>
                       <a:off x="0" y="0"/>
                       <a:ext cx="5943600" cy="3147060"/>
+                    </a:xfrm>
+                    <a:prstGeom prst="rect">
+                      <a:avLst/>
+                    </a:prstGeom>
+                  </pic:spPr>
+                </pic:pic>
+              </a:graphicData>
+            </a:graphic>
+          </wp:inline>
+        </w:drawing>
+      </w:r>
+    </w:p>
+    <w:p/>
+    <w:p/>
+    <w:p/>
+    <w:p>
+      <w:r>
+        <w:lastRenderedPageBreak/>
+        <w:t>2_a</w:t>
+      </w:r>
+    </w:p>
+    <w:p>
+      <w:r>
+        <w:drawing>
+          <wp:inline distT="0" distB="0" distL="0" distR="0" wp14:anchorId="20274397" wp14:editId="3CDD1D69">
+            <wp:extent cx="5943600" cy="3149600"/>
+            <wp:effectExtent l="0" t="0" r="0" b="0"/>
+            <wp:docPr id="7" name="Picture 7"/>
+            <wp:cNvGraphicFramePr>
+              <a:graphicFrameLocks xmlns:a="http://schemas.openxmlformats.org/drawingml/2006/main" noChangeAspect="1"/>
+            </wp:cNvGraphicFramePr>
+            <a:graphic xmlns:a="http://schemas.openxmlformats.org/drawingml/2006/main">
+              <a:graphicData uri="http://schemas.openxmlformats.org/drawingml/2006/picture">
+                <pic:pic xmlns:pic="http://schemas.openxmlformats.org/drawingml/2006/picture">
+                  <pic:nvPicPr>
+                    <pic:cNvPr id="1" name=""/>
+                    <pic:cNvPicPr/>
+                  </pic:nvPicPr>
+                  <pic:blipFill>
+                    <a:blip r:embed="rId11"/>
+                    <a:stretch>
+                      <a:fillRect/>
+                    </a:stretch>
+                  </pic:blipFill>
+                  <pic:spPr>
+                    <a:xfrm>
+                      <a:off x="0" y="0"/>
+                      <a:ext cx="5943600" cy="3149600"/>
                     </a:xfrm>
                     <a:prstGeom prst="rect">
                       <a:avLst/>

</xml_diff>

<commit_message>
Hoàn thành màn hình Lab03_XMEye và cập nhật file minh chưng
</commit_message>
<xml_diff>
--- a/Lab03/Minh chứng Lab03.docx
+++ b/Lab03/Minh chứng Lab03.docx
@@ -378,6 +378,9 @@
     </w:p>
     <w:p>
       <w:r>
+        <w:rPr>
+          <w:noProof/>
+        </w:rPr>
         <w:drawing>
           <wp:inline distT="0" distB="0" distL="0" distR="0" wp14:anchorId="20274397" wp14:editId="3CDD1D69">
             <wp:extent cx="5943600" cy="3149600"/>
@@ -395,6 +398,50 @@
                   </pic:nvPicPr>
                   <pic:blipFill>
                     <a:blip r:embed="rId11"/>
+                    <a:stretch>
+                      <a:fillRect/>
+                    </a:stretch>
+                  </pic:blipFill>
+                  <pic:spPr>
+                    <a:xfrm>
+                      <a:off x="0" y="0"/>
+                      <a:ext cx="5943600" cy="3149600"/>
+                    </a:xfrm>
+                    <a:prstGeom prst="rect">
+                      <a:avLst/>
+                    </a:prstGeom>
+                  </pic:spPr>
+                </pic:pic>
+              </a:graphicData>
+            </a:graphic>
+          </wp:inline>
+        </w:drawing>
+      </w:r>
+    </w:p>
+    <w:p>
+      <w:r>
+        <w:t>XMEye</w:t>
+      </w:r>
+    </w:p>
+    <w:p>
+      <w:r>
+        <w:drawing>
+          <wp:inline distT="0" distB="0" distL="0" distR="0" wp14:anchorId="617B5CB3" wp14:editId="4A9DFC40">
+            <wp:extent cx="5943600" cy="3149600"/>
+            <wp:effectExtent l="0" t="0" r="0" b="0"/>
+            <wp:docPr id="8" name="Picture 8"/>
+            <wp:cNvGraphicFramePr>
+              <a:graphicFrameLocks xmlns:a="http://schemas.openxmlformats.org/drawingml/2006/main" noChangeAspect="1"/>
+            </wp:cNvGraphicFramePr>
+            <a:graphic xmlns:a="http://schemas.openxmlformats.org/drawingml/2006/main">
+              <a:graphicData uri="http://schemas.openxmlformats.org/drawingml/2006/picture">
+                <pic:pic xmlns:pic="http://schemas.openxmlformats.org/drawingml/2006/picture">
+                  <pic:nvPicPr>
+                    <pic:cNvPr id="1" name=""/>
+                    <pic:cNvPicPr/>
+                  </pic:nvPicPr>
+                  <pic:blipFill>
+                    <a:blip r:embed="rId12"/>
                     <a:stretch>
                       <a:fillRect/>
                     </a:stretch>

</xml_diff>